<commit_message>
Update Psychological approaches to wellbring and self care.docx
</commit_message>
<xml_diff>
--- a/Documentation/Psychological approaches to wellbring and self care.docx
+++ b/Documentation/Psychological approaches to wellbring and self care.docx
@@ -185,6 +185,29 @@
       </w:pPr>
       <w:r>
         <w:t>Challenging unhelpful thoughts – identifying, rephrasing</w:t>
+      </w:r>
+    </w:p>
+    <w:p>
+      <w:pPr>
+        <w:rPr>
+          <w:b/>
+          <w:bCs/>
+        </w:rPr>
+      </w:pPr>
+      <w:r>
+        <w:t xml:space="preserve">CBT is a widely established approach to treating mental illness, and studies have shown that </w:t>
+      </w:r>
+      <w:r>
+        <w:t xml:space="preserve">CBT alone is </w:t>
+      </w:r>
+      <w:r>
+        <w:t>50-75%</w:t>
+      </w:r>
+      <w:r>
+        <w:t xml:space="preserve"> effective for overcoming depression and anxiety after 5 – 15 modules.</w:t>
+      </w:r>
+      <w:r>
+        <w:t xml:space="preserve"> </w:t>
       </w:r>
     </w:p>
     <w:sectPr>
@@ -741,6 +764,7 @@
   <w:style w:type="character" w:default="1" w:styleId="DefaultParagraphFont">
     <w:name w:val="Default Paragraph Font"/>
     <w:uiPriority w:val="1"/>
+    <w:semiHidden/>
     <w:unhideWhenUsed/>
   </w:style>
   <w:style w:type="table" w:default="1" w:styleId="TableNormal">
@@ -821,6 +845,18 @@
       <w:ind w:left="720"/>
       <w:contextualSpacing/>
     </w:pPr>
+  </w:style>
+  <w:style w:type="character" w:styleId="Hyperlink">
+    <w:name w:val="Hyperlink"/>
+    <w:basedOn w:val="DefaultParagraphFont"/>
+    <w:uiPriority w:val="99"/>
+    <w:semiHidden/>
+    <w:unhideWhenUsed/>
+    <w:rsid w:val="006B762A"/>
+    <w:rPr>
+      <w:color w:val="0000FF"/>
+      <w:u w:val="single"/>
+    </w:rPr>
   </w:style>
 </w:styles>
 </file>

</xml_diff>